<commit_message>
Add JS lesson 1_2 rev1
</commit_message>
<xml_diff>
--- a/Lesson_JS1_2/lesson_js1-2.docx
+++ b/Lesson_JS1_2/lesson_js1-2.docx
@@ -23,6 +23,15 @@
           <w:t>Lesson_JS1_2</w:t>
         </w:r>
       </w:hyperlink>
+      <w:r>
+        <w:rPr>
+          <w:rStyle w:val="a3"/>
+          <w:lang w:val="en-US"/>
+        </w:rPr>
+        <w:t>/</w:t>
+      </w:r>
+      <w:bookmarkStart w:id="0" w:name="_GoBack"/>
+      <w:bookmarkEnd w:id="0"/>
     </w:p>
     <w:p>
       <w:pPr>
@@ -30,8 +39,6 @@
           <w:lang w:val="en-US"/>
         </w:rPr>
       </w:pPr>
-      <w:bookmarkStart w:id="0" w:name="_GoBack"/>
-      <w:bookmarkEnd w:id="0"/>
     </w:p>
     <w:p>
       <w:pPr>

</xml_diff>